<commit_message>
Add list used literatures
</commit_message>
<xml_diff>
--- a/diplom/дипломный_проект.docx
+++ b/diplom/дипломный_проект.docx
@@ -36516,7 +36516,7 @@
           <w:szCs w:val="24"/>
         </w:rPr>
         <w:lastRenderedPageBreak/>
-        <w:t>Приложение 6</w:t>
+        <w:t>Заключение</w:t>
       </w:r>
     </w:p>
     <w:p>
@@ -37301,9 +37301,9 @@
         <w:spacing w:after="0" w:line="360" w:lineRule="auto"/>
         <w:rPr>
           <w:rFonts w:ascii="Times New Roman" w:hAnsi="Times New Roman" w:cs="Times New Roman"/>
-          <w:color w:val="000000"/>
-          <w:sz w:val="24"/>
-          <w:szCs w:val="24"/>
+          <w:sz w:val="24"/>
+          <w:szCs w:val="24"/>
+          <w:lang w:val="en-US"/>
         </w:rPr>
       </w:pPr>
       <w:r>
@@ -37323,8 +37323,229 @@
         <w:t xml:space="preserve"> Здесь необходимо будет добавить новый функционал с подключением бота, разделение функционала на микро-сервисы и развертыванием в докер-контейнере.</w:t>
       </w:r>
     </w:p>
+    <w:p>
+      <w:pPr>
+        <w:autoSpaceDE w:val="0"/>
+        <w:autoSpaceDN w:val="0"/>
+        <w:adjustRightInd w:val="0"/>
+        <w:spacing w:after="0" w:line="360" w:lineRule="auto"/>
+        <w:rPr>
+          <w:rFonts w:ascii="Times New Roman" w:hAnsi="Times New Roman" w:cs="Times New Roman"/>
+          <w:sz w:val="24"/>
+          <w:szCs w:val="24"/>
+          <w:lang w:val="en-US"/>
+        </w:rPr>
+      </w:pPr>
+    </w:p>
+    <w:p>
+      <w:pPr>
+        <w:autoSpaceDE w:val="0"/>
+        <w:autoSpaceDN w:val="0"/>
+        <w:adjustRightInd w:val="0"/>
+        <w:spacing w:after="0" w:line="360" w:lineRule="auto"/>
+        <w:ind w:left="1416" w:firstLine="708"/>
+        <w:rPr>
+          <w:rFonts w:ascii="Times New Roman" w:hAnsi="Times New Roman" w:cs="Times New Roman"/>
+          <w:b/>
+          <w:bCs/>
+          <w:color w:val="000000"/>
+          <w:sz w:val="24"/>
+          <w:szCs w:val="24"/>
+        </w:rPr>
+      </w:pPr>
+      <w:r>
+        <w:rPr>
+          <w:rFonts w:ascii="Times New Roman" w:hAnsi="Times New Roman" w:cs="Times New Roman"/>
+          <w:b/>
+          <w:bCs/>
+          <w:color w:val="000000"/>
+          <w:sz w:val="24"/>
+          <w:szCs w:val="24"/>
+        </w:rPr>
+        <w:t xml:space="preserve">Список используемой литературы </w:t>
+      </w:r>
+    </w:p>
+    <w:p>
+      <w:pPr>
+        <w:pStyle w:val="a7"/>
+        <w:numPr>
+          <w:ilvl w:val="0"/>
+          <w:numId w:val="30"/>
+        </w:numPr>
+        <w:autoSpaceDE w:val="0"/>
+        <w:autoSpaceDN w:val="0"/>
+        <w:adjustRightInd w:val="0"/>
+        <w:spacing w:after="0" w:line="360" w:lineRule="auto"/>
+        <w:rPr>
+          <w:rFonts w:ascii="Times New Roman" w:hAnsi="Times New Roman" w:cs="Times New Roman"/>
+          <w:color w:val="000000"/>
+          <w:sz w:val="24"/>
+          <w:szCs w:val="24"/>
+        </w:rPr>
+      </w:pPr>
+      <w:r>
+        <w:rPr>
+          <w:rFonts w:ascii="Times New Roman" w:hAnsi="Times New Roman" w:cs="Times New Roman"/>
+          <w:color w:val="000000"/>
+          <w:sz w:val="24"/>
+          <w:szCs w:val="24"/>
+        </w:rPr>
+        <w:t>Фримен А. - ASP.NET Core MVC с примерами на C# для профессионалов - 2017</w:t>
+      </w:r>
+    </w:p>
+    <w:p>
+      <w:pPr>
+        <w:pStyle w:val="a7"/>
+        <w:numPr>
+          <w:ilvl w:val="0"/>
+          <w:numId w:val="30"/>
+        </w:numPr>
+        <w:autoSpaceDE w:val="0"/>
+        <w:autoSpaceDN w:val="0"/>
+        <w:adjustRightInd w:val="0"/>
+        <w:spacing w:after="0" w:line="360" w:lineRule="auto"/>
+        <w:rPr>
+          <w:rFonts w:ascii="Times New Roman" w:hAnsi="Times New Roman" w:cs="Times New Roman"/>
+          <w:color w:val="000000"/>
+          <w:sz w:val="24"/>
+          <w:szCs w:val="24"/>
+        </w:rPr>
+      </w:pPr>
+      <w:r>
+        <w:rPr>
+          <w:rFonts w:ascii="Times New Roman" w:hAnsi="Times New Roman" w:cs="Times New Roman"/>
+          <w:color w:val="000000"/>
+          <w:sz w:val="24"/>
+          <w:szCs w:val="24"/>
+        </w:rPr>
+        <w:t>Фриман А. - ASP.NET Core MVC с примерами на C# для профессионалов - 2019.pdf</w:t>
+      </w:r>
+    </w:p>
+    <w:p>
+      <w:pPr>
+        <w:pStyle w:val="a7"/>
+        <w:numPr>
+          <w:ilvl w:val="0"/>
+          <w:numId w:val="30"/>
+        </w:numPr>
+        <w:autoSpaceDE w:val="0"/>
+        <w:autoSpaceDN w:val="0"/>
+        <w:adjustRightInd w:val="0"/>
+        <w:spacing w:after="0" w:line="360" w:lineRule="auto"/>
+        <w:rPr>
+          <w:rFonts w:ascii="Times New Roman" w:hAnsi="Times New Roman" w:cs="Times New Roman"/>
+          <w:b/>
+          <w:bCs/>
+          <w:color w:val="000000"/>
+          <w:sz w:val="24"/>
+          <w:szCs w:val="24"/>
+        </w:rPr>
+      </w:pPr>
+      <w:r>
+        <w:rPr>
+          <w:rFonts w:ascii="Times New Roman" w:hAnsi="Times New Roman" w:cs="Times New Roman"/>
+          <w:b/>
+          <w:bCs/>
+          <w:color w:val="000000"/>
+          <w:sz w:val="24"/>
+          <w:szCs w:val="24"/>
+        </w:rPr>
+        <w:t>https://metanit.com/</w:t>
+      </w:r>
+    </w:p>
+    <w:p>
+      <w:pPr>
+        <w:pStyle w:val="a7"/>
+        <w:numPr>
+          <w:ilvl w:val="0"/>
+          <w:numId w:val="30"/>
+        </w:numPr>
+        <w:autoSpaceDE w:val="0"/>
+        <w:autoSpaceDN w:val="0"/>
+        <w:adjustRightInd w:val="0"/>
+        <w:spacing w:after="0" w:line="360" w:lineRule="auto"/>
+        <w:rPr>
+          <w:rStyle w:val="a4"/>
+        </w:rPr>
+      </w:pPr>
+      <w:hyperlink r:id="rId63" w:history="1">
+        <w:r>
+          <w:rPr>
+            <w:rStyle w:val="a4"/>
+          </w:rPr>
+          <w:t>https://habr.com/ru/articles/211032/</w:t>
+        </w:r>
+      </w:hyperlink>
+    </w:p>
+    <w:p>
+      <w:pPr>
+        <w:pStyle w:val="a7"/>
+        <w:numPr>
+          <w:ilvl w:val="0"/>
+          <w:numId w:val="30"/>
+        </w:numPr>
+        <w:autoSpaceDE w:val="0"/>
+        <w:autoSpaceDN w:val="0"/>
+        <w:adjustRightInd w:val="0"/>
+        <w:spacing w:after="0" w:line="360" w:lineRule="auto"/>
+        <w:rPr>
+          <w:rFonts w:ascii="Times New Roman" w:hAnsi="Times New Roman" w:cs="Times New Roman"/>
+          <w:b/>
+          <w:bCs/>
+          <w:color w:val="000000"/>
+          <w:sz w:val="24"/>
+          <w:szCs w:val="24"/>
+        </w:rPr>
+      </w:pPr>
+      <w:hyperlink r:id="rId64" w:history="1">
+        <w:r>
+          <w:rPr>
+            <w:rStyle w:val="a4"/>
+          </w:rPr>
+          <w:t>https://vueframework.com/docs/v3/ru/ru/guide/installation.html#%D0%B8%D0%BD%D1%81%D1%82%D1%80%D1%83%D0%BC%D0%B5%D0%BD%D1%82%D1%8B-%D1%80%D0%B0%D0%B7%D1%80%D0%B0%D0%B1%D0%BE%D1%82%D1%87%D0%B8%D0%BA%D0%B0</w:t>
+        </w:r>
+      </w:hyperlink>
+      <w:r>
+        <w:t xml:space="preserve"> </w:t>
+      </w:r>
+      <w:r>
+        <w:tab/>
+      </w:r>
+    </w:p>
+    <w:p>
+      <w:pPr>
+        <w:pStyle w:val="a7"/>
+        <w:numPr>
+          <w:ilvl w:val="0"/>
+          <w:numId w:val="30"/>
+        </w:numPr>
+        <w:autoSpaceDE w:val="0"/>
+        <w:autoSpaceDN w:val="0"/>
+        <w:adjustRightInd w:val="0"/>
+        <w:spacing w:after="0" w:line="360" w:lineRule="auto"/>
+        <w:rPr>
+          <w:rFonts w:ascii="Times New Roman" w:hAnsi="Times New Roman" w:cs="Times New Roman"/>
+          <w:b/>
+          <w:bCs/>
+          <w:color w:val="000000"/>
+          <w:sz w:val="24"/>
+          <w:szCs w:val="24"/>
+        </w:rPr>
+      </w:pPr>
+      <w:hyperlink r:id="rId65" w:history="1">
+        <w:r>
+          <w:rPr>
+            <w:rStyle w:val="a4"/>
+          </w:rPr>
+          <w:t>https://ru.vuejs.org/guide/introduction.html</w:t>
+        </w:r>
+      </w:hyperlink>
+      <w:r>
+        <w:t xml:space="preserve">  </w:t>
+      </w:r>
+    </w:p>
     <w:sectPr>
-      <w:footerReference w:type="default" r:id="rId63"/>
+      <w:footerReference w:type="default" r:id="rId66"/>
       <w:type w:val="continuous"/>
       <w:pgSz w:w="11906" w:h="16838" w:code="9"/>
       <w:pgMar w:top="1701" w:right="1701" w:bottom="851" w:left="1701" w:header="709" w:footer="709" w:gutter="0"/>

</xml_diff>